<commit_message>
Saving Dialogs, Event & Team Printouts
</commit_message>
<xml_diff>
--- a/DualMeetManager/DualMeetManager/bin/Debug/Boys100.docx
+++ b/DualMeetManager/DualMeetManager/bin/Debug/Boys100.docx
@@ -132,7 +132,7 @@
           <w:p>
             <w:pPr/>
             <w:r>
-              <w:t>Runner #1</w:t>
+              <w:t>hey</w:t>
             </w:r>
           </w:p>
         </w:tc>
@@ -154,178 +154,7 @@
           <w:p>
             <w:pPr/>
             <w:r>
-              <w:t>10.8</w:t>
-            </w:r>
-          </w:p>
-        </w:tc>
-        <w:tc>
-          <w:tcPr>
-            <w:tcW w:w="2310" w:type="dxa"/>
-          </w:tcPr>
-          <w:p>
-            <w:pPr/>
-            <w:r>
-              <w:t>1</w:t>
-            </w:r>
-          </w:p>
-        </w:tc>
-      </w:tr>
-      <w:tr>
-        <w:tc>
-          <w:tcPr>
-            <w:tcW w:w="2310" w:type="dxa"/>
-          </w:tcPr>
-          <w:p>
-            <w:pPr/>
-            <w:r>
-              <w:t>2</w:t>
-            </w:r>
-          </w:p>
-        </w:tc>
-        <w:tc>
-          <w:tcPr>
-            <w:tcW w:w="2310" w:type="dxa"/>
-          </w:tcPr>
-          <w:p>
-            <w:pPr/>
-            <w:r>
-              <w:t>Runner #3</w:t>
-            </w:r>
-          </w:p>
-        </w:tc>
-        <w:tc>
-          <w:tcPr>
-            <w:tcW w:w="2310" w:type="dxa"/>
-          </w:tcPr>
-          <w:p>
-            <w:pPr/>
-            <w:r>
-              <w:t>a</w:t>
-            </w:r>
-          </w:p>
-        </w:tc>
-        <w:tc>
-          <w:tcPr>
-            <w:tcW w:w="2310" w:type="dxa"/>
-          </w:tcPr>
-          <w:p>
-            <w:pPr/>
-            <w:r>
-              <w:t>10.8</w:t>
-            </w:r>
-          </w:p>
-        </w:tc>
-        <w:tc>
-          <w:tcPr>
-            <w:tcW w:w="2310" w:type="dxa"/>
-          </w:tcPr>
-          <w:p>
-            <w:pPr/>
-            <w:r>
-              <w:t>2</w:t>
-            </w:r>
-          </w:p>
-        </w:tc>
-      </w:tr>
-      <w:tr>
-        <w:tc>
-          <w:tcPr>
-            <w:tcW w:w="2310" w:type="dxa"/>
-          </w:tcPr>
-          <w:p>
-            <w:pPr/>
-            <w:r>
-              <w:t>3</w:t>
-            </w:r>
-          </w:p>
-        </w:tc>
-        <w:tc>
-          <w:tcPr>
-            <w:tcW w:w="2310" w:type="dxa"/>
-          </w:tcPr>
-          <w:p>
-            <w:pPr/>
-            <w:r>
-              <w:t>Runner #4</w:t>
-            </w:r>
-          </w:p>
-        </w:tc>
-        <w:tc>
-          <w:tcPr>
-            <w:tcW w:w="2310" w:type="dxa"/>
-          </w:tcPr>
-          <w:p>
-            <w:pPr/>
-            <w:r>
-              <w:t>a</w:t>
-            </w:r>
-          </w:p>
-        </w:tc>
-        <w:tc>
-          <w:tcPr>
-            <w:tcW w:w="2310" w:type="dxa"/>
-          </w:tcPr>
-          <w:p>
-            <w:pPr/>
-            <w:r>
-              <w:t>10.9</w:t>
-            </w:r>
-          </w:p>
-        </w:tc>
-        <w:tc>
-          <w:tcPr>
-            <w:tcW w:w="2310" w:type="dxa"/>
-          </w:tcPr>
-          <w:p>
-            <w:pPr/>
-            <w:r>
-              <w:t>2</w:t>
-            </w:r>
-          </w:p>
-        </w:tc>
-      </w:tr>
-      <w:tr>
-        <w:tc>
-          <w:tcPr>
-            <w:tcW w:w="2310" w:type="dxa"/>
-          </w:tcPr>
-          <w:p>
-            <w:pPr/>
-            <w:r>
               <w:t>4</w:t>
-            </w:r>
-          </w:p>
-        </w:tc>
-        <w:tc>
-          <w:tcPr>
-            <w:tcW w:w="2310" w:type="dxa"/>
-          </w:tcPr>
-          <w:p>
-            <w:pPr/>
-            <w:r>
-              <w:t>Runner #2</w:t>
-            </w:r>
-          </w:p>
-        </w:tc>
-        <w:tc>
-          <w:tcPr>
-            <w:tcW w:w="2310" w:type="dxa"/>
-          </w:tcPr>
-          <w:p>
-            <w:pPr/>
-            <w:r>
-              <w:t>a</w:t>
-            </w:r>
-          </w:p>
-        </w:tc>
-        <w:tc>
-          <w:tcPr>
-            <w:tcW w:w="2310" w:type="dxa"/>
-          </w:tcPr>
-          <w:p>
-            <w:pPr/>
-            <w:r>
-              <w:t>11.2</w:t>
             </w:r>
           </w:p>
         </w:tc>

</xml_diff>